<commit_message>
Lisätty löydetyt bugit tekstitiedossa Dokumentteihin
</commit_message>
<xml_diff>
--- a/Dokumentit/Työaikaraportti_ArttuHavia.docx
+++ b/Dokumentit/Työaikaraportti_ArttuHavia.docx
@@ -164,9 +164,14 @@
             <w:tcW w:w="2551" w:type="dxa"/>
           </w:tcPr>
           <w:p>
+            <w:proofErr w:type="gramStart"/>
             <w:r>
               <w:t>2</w:t>
             </w:r>
+            <w:r>
+              <w:t>h</w:t>
+            </w:r>
+            <w:proofErr w:type="gramEnd"/>
           </w:p>
         </w:tc>
         <w:tc>
@@ -200,8 +205,16 @@
           </w:tcPr>
           <w:p>
             <w:r>
-              <w:t>1.5</w:t>
-            </w:r>
+              <w:t>1.</w:t>
+            </w:r>
+            <w:proofErr w:type="gramStart"/>
+            <w:r>
+              <w:t>5</w:t>
+            </w:r>
+            <w:r>
+              <w:t>h</w:t>
+            </w:r>
+            <w:proofErr w:type="gramEnd"/>
           </w:p>
         </w:tc>
         <w:tc>
@@ -231,9 +244,14 @@
             <w:tcW w:w="2551" w:type="dxa"/>
           </w:tcPr>
           <w:p>
+            <w:proofErr w:type="gramStart"/>
             <w:r>
               <w:t>2</w:t>
             </w:r>
+            <w:r>
+              <w:t>h</w:t>
+            </w:r>
+            <w:proofErr w:type="gramEnd"/>
           </w:p>
         </w:tc>
         <w:tc>
@@ -269,9 +287,14 @@
             <w:tcW w:w="2551" w:type="dxa"/>
           </w:tcPr>
           <w:p>
+            <w:proofErr w:type="gramStart"/>
             <w:r>
               <w:t>1</w:t>
             </w:r>
+            <w:r>
+              <w:t>h</w:t>
+            </w:r>
+            <w:proofErr w:type="gramEnd"/>
           </w:p>
         </w:tc>
         <w:tc>
@@ -301,9 +324,14 @@
             <w:tcW w:w="2551" w:type="dxa"/>
           </w:tcPr>
           <w:p>
+            <w:proofErr w:type="gramStart"/>
             <w:r>
               <w:t>4</w:t>
             </w:r>
+            <w:r>
+              <w:t>h</w:t>
+            </w:r>
+            <w:proofErr w:type="gramEnd"/>
           </w:p>
         </w:tc>
         <w:tc>
@@ -333,9 +361,14 @@
             <w:tcW w:w="2551" w:type="dxa"/>
           </w:tcPr>
           <w:p>
+            <w:proofErr w:type="gramStart"/>
             <w:r>
               <w:t>4</w:t>
             </w:r>
+            <w:r>
+              <w:t>h</w:t>
+            </w:r>
+            <w:proofErr w:type="gramEnd"/>
           </w:p>
         </w:tc>
         <w:tc>
@@ -354,39 +387,70 @@
           <w:tcPr>
             <w:tcW w:w="1980" w:type="dxa"/>
           </w:tcPr>
-          <w:p/>
-        </w:tc>
-        <w:tc>
-          <w:tcPr>
-            <w:tcW w:w="2551" w:type="dxa"/>
-          </w:tcPr>
-          <w:p/>
-        </w:tc>
-        <w:tc>
-          <w:tcPr>
-            <w:tcW w:w="5103" w:type="dxa"/>
-          </w:tcPr>
-          <w:p/>
-        </w:tc>
-      </w:tr>
-      <w:tr>
-        <w:tc>
-          <w:tcPr>
-            <w:tcW w:w="1980" w:type="dxa"/>
-          </w:tcPr>
-          <w:p/>
-        </w:tc>
-        <w:tc>
-          <w:tcPr>
-            <w:tcW w:w="2551" w:type="dxa"/>
-          </w:tcPr>
-          <w:p/>
-        </w:tc>
-        <w:tc>
-          <w:tcPr>
-            <w:tcW w:w="5103" w:type="dxa"/>
-          </w:tcPr>
-          <w:p/>
+          <w:p>
+            <w:r>
+              <w:t>11.10</w:t>
+            </w:r>
+          </w:p>
+        </w:tc>
+        <w:tc>
+          <w:tcPr>
+            <w:tcW w:w="2551" w:type="dxa"/>
+          </w:tcPr>
+          <w:p>
+            <w:proofErr w:type="gramStart"/>
+            <w:r>
+              <w:t>5h</w:t>
+            </w:r>
+            <w:proofErr w:type="gramEnd"/>
+          </w:p>
+        </w:tc>
+        <w:tc>
+          <w:tcPr>
+            <w:tcW w:w="5103" w:type="dxa"/>
+          </w:tcPr>
+          <w:p>
+            <w:r>
+              <w:t>Slottikoneen viimeistely, muokattu pokerin ja blackjackin ulkoasua, sekä vihdoin korjattu äänet</w:t>
+            </w:r>
+          </w:p>
+        </w:tc>
+      </w:tr>
+      <w:tr>
+        <w:tc>
+          <w:tcPr>
+            <w:tcW w:w="1980" w:type="dxa"/>
+          </w:tcPr>
+          <w:p>
+            <w:r>
+              <w:t>13.10</w:t>
+            </w:r>
+          </w:p>
+        </w:tc>
+        <w:tc>
+          <w:tcPr>
+            <w:tcW w:w="2551" w:type="dxa"/>
+          </w:tcPr>
+          <w:p>
+            <w:r>
+              <w:t>0.</w:t>
+            </w:r>
+            <w:proofErr w:type="gramStart"/>
+            <w:r>
+              <w:t>5h</w:t>
+            </w:r>
+            <w:proofErr w:type="gramEnd"/>
+          </w:p>
+        </w:tc>
+        <w:tc>
+          <w:tcPr>
+            <w:tcW w:w="5103" w:type="dxa"/>
+          </w:tcPr>
+          <w:p>
+            <w:r>
+              <w:t>Sovelluksen testailua ja bugien etsimistä</w:t>
+            </w:r>
+          </w:p>
         </w:tc>
       </w:tr>
       <w:tr>

</xml_diff>